<commit_message>
from v0.1 to v0.2
</commit_message>
<xml_diff>
--- a/output/docx/UC001 - Solicitar diarias.docx
+++ b/output/docx/UC001 - Solicitar diarias.docx
@@ -1509,7 +1509,7 @@
           <w:szCs w:val="24"/>
           <w:u w:val="none"/>
         </w:rPr>
-        <w:t>13. Chefe/Beneficiário Informa as datas de afastamento, antes do ultimo dia de viagem. af[3,6]</w:t>
+        <w:t>13. Chefe/Beneficiário Informa as datas de afastamento, antes do ultimo dia de viagem. af[3,5]</w:t>
       </w:r>
     </w:p>
     <w:p>
@@ -1677,7 +1677,7 @@
           <w:szCs w:val="24"/>
           <w:u w:val="none"/>
         </w:rPr>
-        <w:t>17. Chefe/Beneficiário Informa que acompanha autoridade af[4]</w:t>
+        <w:t>17. Chefe/Beneficiário Seleciona a justificativa. </w:t>
       </w:r>
     </w:p>
     <w:p>
@@ -1719,7 +1719,7 @@
           <w:szCs w:val="24"/>
           <w:u w:val="none"/>
         </w:rPr>
-        <w:t>18. System Exibe a opcao escolhida: acompanha autoridade. ef[5]</w:t>
+        <w:t>18. System Exibe a opcao escolhida: justificativa. </w:t>
       </w:r>
     </w:p>
     <w:p>
@@ -1761,7 +1761,7 @@
           <w:szCs w:val="24"/>
           <w:u w:val="none"/>
         </w:rPr>
-        <w:t>19. Chefe/Beneficiário Seleciona a justificativa. </w:t>
+        <w:t>19. Chefe/Beneficiário Detalha a justificativa. </w:t>
       </w:r>
     </w:p>
     <w:p>
@@ -1803,7 +1803,7 @@
           <w:szCs w:val="24"/>
           <w:u w:val="none"/>
         </w:rPr>
-        <w:t>20. System Exibe a opcao escolhida: justificativa. </w:t>
+        <w:t>20. System Exibe o texto informado: detalhe da justificativa. </w:t>
       </w:r>
     </w:p>
     <w:p>
@@ -1845,7 +1845,7 @@
           <w:szCs w:val="24"/>
           <w:u w:val="none"/>
         </w:rPr>
-        <w:t>21. Chefe/Beneficiário Detalha a justificativa. </w:t>
+        <w:t>21. Chefe/Beneficiário Seleciona o(s) beneficiarios da(s) diaria(s). </w:t>
       </w:r>
     </w:p>
     <w:p>
@@ -1887,7 +1887,7 @@
           <w:szCs w:val="24"/>
           <w:u w:val="none"/>
         </w:rPr>
-        <w:t>22. System Exibe o texto informado: detalhe da justificativa. </w:t>
+        <w:t>22. System Exibe os beneficiarios selecionados. </w:t>
       </w:r>
     </w:p>
     <w:p>
@@ -1971,7 +1971,7 @@
           <w:szCs w:val="24"/>
           <w:u w:val="none"/>
         </w:rPr>
-        <w:t>24. System Exibe os beneficiarios selecionados. </w:t>
+        <w:t>24. System Confirma a existencia de conta para recebimento de diarias do servidor. ef[2]</w:t>
       </w:r>
     </w:p>
     <w:p>
@@ -2013,7 +2013,7 @@
           <w:szCs w:val="24"/>
           <w:u w:val="none"/>
         </w:rPr>
-        <w:t>25. Chefe/Beneficiário Seleciona o(s) beneficiarios da(s) diaria(s). </w:t>
+        <w:t>25. Chefe/Beneficiário Clica em confirmar. af[4]</w:t>
       </w:r>
     </w:p>
     <w:p>
@@ -2055,7 +2055,7 @@
           <w:szCs w:val="24"/>
           <w:u w:val="none"/>
         </w:rPr>
-        <w:t>26. System Confirma a existencia de conta para recebimento de diarias do servidor. ef[2]</w:t>
+        <w:t>26. System Calcula o valor da(s) diaria(s) com as informacoes do formulario. ef[3,4]</w:t>
       </w:r>
     </w:p>
     <w:p>
@@ -2097,7 +2097,7 @@
           <w:szCs w:val="24"/>
           <w:u w:val="none"/>
         </w:rPr>
-        <w:t>27. Chefe/Beneficiário Clica em confirmar. af[5]</w:t>
+        <w:t>27. Chefe/Beneficiário Verifica os valores presentes na tela. </w:t>
       </w:r>
     </w:p>
     <w:p>
@@ -2139,91 +2139,7 @@
           <w:szCs w:val="24"/>
           <w:u w:val="none"/>
         </w:rPr>
-        <w:t>28. System Calcula o valor da(s) diaria(s) com as informacoes do formulario. ef[3,4]</w:t>
-      </w:r>
-    </w:p>
-    <w:p>
-      <w:pPr>
-        <w:pStyle w:val="Normal"/>
-        <w:jc w:val="left"/>
-        <w:rPr/>
-      </w:pPr>
-      <w:r>
-        <w:rPr>
-          <w:b w:val="false"/>
-          <w:bCs w:val="false"/>
-          <w:i w:val="false"/>
-          <w:iCs w:val="false"/>
-          <w:strike w:val="false"/>
-          <w:dstrike w:val="false"/>
-          <w:outline w:val="false"/>
-          <w:shadow w:val="false"/>
-          <w:color w:val="000000"/>
-          <w:sz w:val="24"/>
-          <w:szCs w:val="24"/>
-          <w:u w:val="none"/>
-        </w:rPr>
-        <w:t/>
-      </w:r>
-      <w:bookmarkEnd w:id="1"/>
-      <w:r>
-        <w:rPr>
-          <w:b w:val="false"/>
-          <w:bCs w:val="false"/>
-          <w:i w:val="false"/>
-          <w:iCs w:val="false"/>
-          <w:strike w:val="false"/>
-          <w:dstrike w:val="false"/>
-          <w:outline w:val="false"/>
-          <w:shadow w:val="false"/>
-          <w:color w:val="000000"/>
-          <w:sz w:val="24"/>
-          <w:szCs w:val="24"/>
-          <w:u w:val="none"/>
-        </w:rPr>
-        <w:t>29. Chefe/Beneficiário Verifica os valores presentes na tela. </w:t>
-      </w:r>
-    </w:p>
-    <w:p>
-      <w:pPr>
-        <w:pStyle w:val="Normal"/>
-        <w:jc w:val="left"/>
-        <w:rPr/>
-      </w:pPr>
-      <w:r>
-        <w:rPr>
-          <w:b w:val="false"/>
-          <w:bCs w:val="false"/>
-          <w:i w:val="false"/>
-          <w:iCs w:val="false"/>
-          <w:strike w:val="false"/>
-          <w:dstrike w:val="false"/>
-          <w:outline w:val="false"/>
-          <w:shadow w:val="false"/>
-          <w:color w:val="000000"/>
-          <w:sz w:val="24"/>
-          <w:szCs w:val="24"/>
-          <w:u w:val="none"/>
-        </w:rPr>
-        <w:t/>
-      </w:r>
-      <w:bookmarkEnd w:id="1"/>
-      <w:r>
-        <w:rPr>
-          <w:b w:val="false"/>
-          <w:bCs w:val="false"/>
-          <w:i w:val="false"/>
-          <w:iCs w:val="false"/>
-          <w:strike w:val="false"/>
-          <w:dstrike w:val="false"/>
-          <w:outline w:val="false"/>
-          <w:shadow w:val="false"/>
-          <w:color w:val="000000"/>
-          <w:sz w:val="24"/>
-          <w:szCs w:val="24"/>
-          <w:u w:val="none"/>
-        </w:rPr>
-        <w:t>30. System Altera o status da diaria para SOLICITADA: (antes) para empenho; ou, (depois) para prestação de contas </w:t>
+        <w:t>28. System Altera o status da diaria para SOLICITADA: (antes) para empenho; ou, (depois) para prestação de contas </w:t>
       </w:r>
     </w:p>
     <w:p>
@@ -2500,7 +2416,7 @@
       </w:pPr>
       <w:r>
         <w:rPr/>
-        <w:t>AF[4] – Usuário informa que NÃO acompanha autoridade</w:t>
+        <w:t>AF[4] – Limpar Campos</w:t>
       </w:r>
     </w:p>
     <w:p>
@@ -2516,7 +2432,7 @@
       <w:bookmarkEnd w:id="2"/>
       <w:r>
         <w:rPr/>
-        <w:t>1. Chefe/Beneficiário Informa que acompanha autoridade </w:t>
+        <w:t>1. Chefe/Beneficiário Clica em limpar campos. </w:t>
       </w:r>
     </w:p>
     <w:p>
@@ -2531,72 +2447,6 @@
       <w:bookmarkEnd w:id="2"/>
       <w:r>
         <w:rPr/>
-        <w:t>2. System Exibe a opcao escolhida: NÃO acompanha autoridade. </w:t>
-      </w:r>
-    </w:p>
-    <w:p>
-      <w:pPr>
-        <w:pStyle w:val="Normal"/>
-        <w:rPr/>
-      </w:pPr>
-      <w:r>
-        <w:rPr/>
-        <w:t/>
-      </w:r>
-      <w:bookmarkEnd w:id="2"/>
-      <w:r>
-        <w:rPr/>
-        <w:t>3. Chefe/Beneficiário Seleciona a justificativa. bs 20</w:t>
-      </w:r>
-    </w:p>
-    <w:p>
-      <w:pPr>
-        <w:pStyle w:val="Normal"/>
-        <w:rPr/>
-      </w:pPr>
-      <w:r>
-        <w:rPr/>
-        <w:t/>
-      </w:r>
-    </w:p>
-    <w:p>
-      <w:pPr>
-        <w:pStyle w:val="Normal"/>
-        <w:rPr/>
-      </w:pPr>
-      <w:r>
-        <w:rPr/>
-        <w:t>AF[5] – Limpar Campos</w:t>
-      </w:r>
-    </w:p>
-    <w:p>
-      <w:pPr>
-        <w:pStyle w:val="Normal"/>
-        <w:rPr/>
-      </w:pPr>
-      <w:bookmarkStart w:id="2" w:name="__DdeLink__603_36032102961"/>
-      <w:r>
-        <w:rPr/>
-        <w:t/>
-      </w:r>
-      <w:bookmarkEnd w:id="2"/>
-      <w:r>
-        <w:rPr/>
-        <w:t>1. Chefe/Beneficiário Clica em limpar campos. </w:t>
-      </w:r>
-    </w:p>
-    <w:p>
-      <w:pPr>
-        <w:pStyle w:val="Normal"/>
-        <w:rPr/>
-      </w:pPr>
-      <w:r>
-        <w:rPr/>
-        <w:t/>
-      </w:r>
-      <w:bookmarkEnd w:id="2"/>
-      <w:r>
-        <w:rPr/>
         <w:t>2. System Apaga todas as seleções do usuário. </w:t>
       </w:r>
     </w:p>
@@ -2617,7 +2467,7 @@
       </w:pPr>
       <w:r>
         <w:rPr/>
-        <w:t>AF[6] – Período com dias alternados</w:t>
+        <w:t>AF[5] – Período com dias alternados</w:t>
       </w:r>
     </w:p>
     <w:p>
@@ -2955,84 +2805,6 @@
           <w:u w:val="none"/>
         </w:rPr>
         <w:t>1. System Exibe a mensagem de erro MSG204 - Conflito de duplicidade de diárias. </w:t>
-      </w:r>
-    </w:p>
-    <w:p>
-      <w:pPr>
-        <w:pStyle w:val="TextBody"/>
-        <w:spacing w:lineRule="auto" w:line="240" w:before="0" w:after="0"/>
-        <w:rPr/>
-      </w:pPr>
-      <w:r>
-        <w:rPr>
-          <w:b w:val="false"/>
-          <w:bCs w:val="false"/>
-          <w:i w:val="false"/>
-          <w:iCs w:val="false"/>
-          <w:strike w:val="false"/>
-          <w:dstrike w:val="false"/>
-          <w:outline w:val="false"/>
-          <w:shadow w:val="false"/>
-          <w:color w:val="000000"/>
-          <w:sz w:val="24"/>
-          <w:szCs w:val="24"/>
-          <w:u w:val="none"/>
-        </w:rPr>
-        <w:t/>
-      </w:r>
-    </w:p>
-    <w:p>
-      <w:pPr>
-        <w:pStyle w:val="TextBody"/>
-        <w:spacing w:lineRule="auto" w:line="240"/>
-        <w:rPr/>
-      </w:pPr>
-      <w:r>
-        <w:rPr/>
-        <w:t>EF[5] – Servidor não pode estar em companhia de autoridade</w:t>
-      </w:r>
-    </w:p>
-    <w:p>
-      <w:pPr>
-        <w:pStyle w:val="Normal"/>
-        <w:jc w:val="left"/>
-        <w:rPr/>
-      </w:pPr>
-      <w:bookmarkStart w:id="3" w:name="__DdeLink__603_360321029611"/>
-      <w:r>
-        <w:rPr>
-          <w:b w:val="false"/>
-          <w:bCs w:val="false"/>
-          <w:i w:val="false"/>
-          <w:iCs w:val="false"/>
-          <w:strike w:val="false"/>
-          <w:dstrike w:val="false"/>
-          <w:outline w:val="false"/>
-          <w:shadow w:val="false"/>
-          <w:color w:val="000000"/>
-          <w:sz w:val="24"/>
-          <w:szCs w:val="24"/>
-          <w:u w:val="none"/>
-        </w:rPr>
-        <w:t/>
-      </w:r>
-      <w:bookmarkEnd w:id="3"/>
-      <w:r>
-        <w:rPr>
-          <w:b w:val="false"/>
-          <w:bCs w:val="false"/>
-          <w:i w:val="false"/>
-          <w:iCs w:val="false"/>
-          <w:strike w:val="false"/>
-          <w:dstrike w:val="false"/>
-          <w:outline w:val="false"/>
-          <w:shadow w:val="false"/>
-          <w:color w:val="000000"/>
-          <w:sz w:val="24"/>
-          <w:szCs w:val="24"/>
-          <w:u w:val="none"/>
-        </w:rPr>
-        <w:t>1. System Exibe a mensagem de erro MSG206 - A categoria funcional do servidor não permite acompanhar autoridades. </w:t>
       </w:r>
     </w:p>
     <w:p>

</xml_diff>

<commit_message>
from v0.2 to v1.0.1
</commit_message>
<xml_diff>
--- a/output/docx/UC001 - Solicitar diarias.docx
+++ b/output/docx/UC001 - Solicitar diarias.docx
@@ -454,7 +454,7 @@
             </w:pPr>
             <w:r>
               <w:rPr/>
-              <w:t>0.1</w:t>
+              <w:t>1.0</w:t>
             </w:r>
           </w:p>
         </w:tc>
@@ -494,7 +494,7 @@
             </w:pPr>
             <w:r>
               <w:rPr/>
-              <w:t>Daniel Medeiros</w:t>
+              <w:t>Fabrício Araújo</w:t>
             </w:r>
           </w:p>
         </w:tc>
@@ -515,7 +515,7 @@
             </w:pPr>
             <w:r>
               <w:rPr/>
-              <w:t>13/04/2020</w:t>
+              <w:t>09/07/2020</w:t>
             </w:r>
           </w:p>
         </w:tc>
@@ -2097,7 +2097,9 @@
           <w:szCs w:val="24"/>
           <w:u w:val="none"/>
         </w:rPr>
-        <w:t>27. Chefe/Beneficiário Verifica os valores presentes na tela. </w:t>
+        <w:t>27. Chefe/Beneficiário Verifica os valores presentes na tela:
+						1. Magistrados e desembargadores: não podem ultrapassar 60% do valor de um diária de um ministro do STF.
+						2. Servidores não podem ultrapassar 60% do valor de uma diária de um Magistrado. </w:t>
       </w:r>
     </w:p>
     <w:p>

</xml_diff>

<commit_message>
From v1.0.2 to v1.0.3
</commit_message>
<xml_diff>
--- a/output/docx/UC001 - Solicitar diarias.docx
+++ b/output/docx/UC001 - Solicitar diarias.docx
@@ -515,7 +515,7 @@
             </w:pPr>
             <w:r>
               <w:rPr/>
-              <w:t>09/07/2020</w:t>
+              <w:t>21/09/2020</w:t>
             </w:r>
           </w:p>
         </w:tc>
@@ -1509,7 +1509,7 @@
           <w:szCs w:val="24"/>
           <w:u w:val="none"/>
         </w:rPr>
-        <w:t>13. Chefe/Beneficiário Informa as datas de afastamento, antes do ultimo dia de viagem. af[3,5]</w:t>
+        <w:t>13. Chefe/Beneficiário Informa as datas de afastamento, antes do ultimo dia de viagem. af[3]</w:t>
       </w:r>
     </w:p>
     <w:p>
@@ -2450,42 +2450,6 @@
       <w:r>
         <w:rPr/>
         <w:t>2. System Apaga todas as seleções do usuário. </w:t>
-      </w:r>
-    </w:p>
-    <w:p>
-      <w:pPr>
-        <w:pStyle w:val="Normal"/>
-        <w:rPr/>
-      </w:pPr>
-      <w:r>
-        <w:rPr/>
-        <w:t/>
-      </w:r>
-    </w:p>
-    <w:p>
-      <w:pPr>
-        <w:pStyle w:val="Normal"/>
-        <w:rPr/>
-      </w:pPr>
-      <w:r>
-        <w:rPr/>
-        <w:t>AF[5] – Período com dias alternados</w:t>
-      </w:r>
-    </w:p>
-    <w:p>
-      <w:pPr>
-        <w:pStyle w:val="Normal"/>
-        <w:rPr/>
-      </w:pPr>
-      <w:bookmarkStart w:id="2" w:name="__DdeLink__603_36032102961"/>
-      <w:r>
-        <w:rPr/>
-        <w:t/>
-      </w:r>
-      <w:bookmarkEnd w:id="2"/>
-      <w:r>
-        <w:rPr/>
-        <w:t>1. Chefe/Beneficiário Informa as datas de afastamento ALTERNADAS, antes do ultimo dia de viagem. bs 14</w:t>
       </w:r>
     </w:p>
     <w:p>

</xml_diff>

<commit_message>
From v1.1 to v1.1.1
</commit_message>
<xml_diff>
--- a/output/docx/UC001 - Solicitar diarias.docx
+++ b/output/docx/UC001 - Solicitar diarias.docx
@@ -515,7 +515,7 @@
             </w:pPr>
             <w:r>
               <w:rPr/>
-              <w:t>21/09/2020</w:t>
+              <w:t>09/11/2020</w:t>
             </w:r>
           </w:p>
         </w:tc>
@@ -2099,7 +2099,8 @@
         </w:rPr>
         <w:t>27. Chefe/Beneficiário Verifica os valores presentes na tela:
 						1. Magistrados e desembargadores: não podem ultrapassar 60% do valor de um diária de um ministro do STF.
-						2. Servidores não podem ultrapassar 60% do valor de uma diária de um Magistrado. </w:t>
+						2. Servidores não podem ultrapassar 60% do valor de uma diária de um Magistrado.
+						3. Manutenção do cargo comissionado e do setor beneficiário à época da concessão da diária. </w:t>
       </w:r>
     </w:p>
     <w:p>

</xml_diff>

<commit_message>
From v1.1.1 to v1.2
</commit_message>
<xml_diff>
--- a/output/docx/UC001 - Solicitar diarias.docx
+++ b/output/docx/UC001 - Solicitar diarias.docx
@@ -494,7 +494,7 @@
             </w:pPr>
             <w:r>
               <w:rPr/>
-              <w:t>Fabrício Araújo</w:t>
+              <w:t>Daniel Medeiros</w:t>
             </w:r>
           </w:p>
         </w:tc>
@@ -515,7 +515,7 @@
             </w:pPr>
             <w:r>
               <w:rPr/>
-              <w:t>09/11/2020</w:t>
+              <w:t>05/05/2021</w:t>
             </w:r>
           </w:p>
         </w:tc>
@@ -1887,7 +1887,7 @@
           <w:szCs w:val="24"/>
           <w:u w:val="none"/>
         </w:rPr>
-        <w:t>22. System Exibe os beneficiarios selecionados. </w:t>
+        <w:t>22. System Exibe os beneficiarios selecionados. ef[5]</w:t>
       </w:r>
     </w:p>
     <w:p>
@@ -2772,6 +2772,85 @@
           <w:u w:val="none"/>
         </w:rPr>
         <w:t>1. System Exibe a mensagem de erro MSG204 - Conflito de duplicidade de diárias. </w:t>
+      </w:r>
+    </w:p>
+    <w:p>
+      <w:pPr>
+        <w:pStyle w:val="TextBody"/>
+        <w:spacing w:lineRule="auto" w:line="240" w:before="0" w:after="0"/>
+        <w:rPr/>
+      </w:pPr>
+      <w:r>
+        <w:rPr>
+          <w:b w:val="false"/>
+          <w:bCs w:val="false"/>
+          <w:i w:val="false"/>
+          <w:iCs w:val="false"/>
+          <w:strike w:val="false"/>
+          <w:dstrike w:val="false"/>
+          <w:outline w:val="false"/>
+          <w:shadow w:val="false"/>
+          <w:color w:val="000000"/>
+          <w:sz w:val="24"/>
+          <w:szCs w:val="24"/>
+          <w:u w:val="none"/>
+        </w:rPr>
+        <w:t/>
+      </w:r>
+    </w:p>
+    <w:p>
+      <w:pPr>
+        <w:pStyle w:val="TextBody"/>
+        <w:spacing w:lineRule="auto" w:line="240"/>
+        <w:rPr/>
+      </w:pPr>
+      <w:r>
+        <w:rPr/>
+        <w:t>EF[5] – Conta para recebimento de diárias não cadastrada</w:t>
+      </w:r>
+    </w:p>
+    <w:p>
+      <w:pPr>
+        <w:pStyle w:val="Normal"/>
+        <w:jc w:val="left"/>
+        <w:rPr/>
+      </w:pPr>
+      <w:bookmarkStart w:id="3" w:name="__DdeLink__603_360321029611"/>
+      <w:r>
+        <w:rPr>
+          <w:b w:val="false"/>
+          <w:bCs w:val="false"/>
+          <w:i w:val="false"/>
+          <w:iCs w:val="false"/>
+          <w:strike w:val="false"/>
+          <w:dstrike w:val="false"/>
+          <w:outline w:val="false"/>
+          <w:shadow w:val="false"/>
+          <w:color w:val="000000"/>
+          <w:sz w:val="24"/>
+          <w:szCs w:val="24"/>
+          <w:u w:val="none"/>
+        </w:rPr>
+        <w:t/>
+      </w:r>
+      <w:bookmarkEnd w:id="3"/>
+      <w:r>
+        <w:rPr>
+          <w:b w:val="false"/>
+          <w:bCs w:val="false"/>
+          <w:i w:val="false"/>
+          <w:iCs w:val="false"/>
+          <w:strike w:val="false"/>
+          <w:dstrike w:val="false"/>
+          <w:outline w:val="false"/>
+          <w:shadow w:val="false"/>
+          <w:color w:val="000000"/>
+          <w:sz w:val="24"/>
+          <w:szCs w:val="24"/>
+          <w:u w:val="none"/>
+        </w:rPr>
+        <w:t>1. System Não confirma a existencia de conta para recebimento de diarias do servidor.
+					Exibe a mensagem de erro MSG002 - Conta para recebimento de diárias não cadastrada. </w:t>
       </w:r>
     </w:p>
     <w:p>

</xml_diff>

<commit_message>
From v1.2 to v1.2.1
</commit_message>
<xml_diff>
--- a/output/docx/UC001 - Solicitar diarias.docx
+++ b/output/docx/UC001 - Solicitar diarias.docx
@@ -494,7 +494,7 @@
             </w:pPr>
             <w:r>
               <w:rPr/>
-              <w:t>Daniel Medeiros</w:t>
+              <w:t>Robson Diego</w:t>
             </w:r>
           </w:p>
         </w:tc>
@@ -515,7 +515,7 @@
             </w:pPr>
             <w:r>
               <w:rPr/>
-              <w:t>05/05/2021</w:t>
+              <w:t>17/03/2022</w:t>
             </w:r>
           </w:p>
         </w:tc>
@@ -1845,7 +1845,7 @@
           <w:szCs w:val="24"/>
           <w:u w:val="none"/>
         </w:rPr>
-        <w:t>21. Chefe/Beneficiário Seleciona o(s) beneficiarios da(s) diaria(s). </w:t>
+        <w:t>21. Chefe/Beneficiário Seleciona o(s) beneficiarios da(s) diaria(s). af[5]</w:t>
       </w:r>
     </w:p>
     <w:p>
@@ -2451,6 +2451,72 @@
       <w:r>
         <w:rPr/>
         <w:t>2. System Apaga todas as seleções do usuário. </w:t>
+      </w:r>
+    </w:p>
+    <w:p>
+      <w:pPr>
+        <w:pStyle w:val="Normal"/>
+        <w:rPr/>
+      </w:pPr>
+      <w:r>
+        <w:rPr/>
+        <w:t/>
+      </w:r>
+    </w:p>
+    <w:p>
+      <w:pPr>
+        <w:pStyle w:val="Normal"/>
+        <w:rPr/>
+      </w:pPr>
+      <w:r>
+        <w:rPr/>
+        <w:t>AF[5] – Informar nome social</w:t>
+      </w:r>
+    </w:p>
+    <w:p>
+      <w:pPr>
+        <w:pStyle w:val="Normal"/>
+        <w:rPr/>
+      </w:pPr>
+      <w:bookmarkStart w:id="2" w:name="__DdeLink__603_36032102961"/>
+      <w:r>
+        <w:rPr/>
+        <w:t/>
+      </w:r>
+      <w:bookmarkEnd w:id="2"/>
+      <w:r>
+        <w:rPr/>
+        <w:t>1. Chefe/Beneficiário Seleciona o(s) beneficiarios da(s) diaria(s). </w:t>
+      </w:r>
+    </w:p>
+    <w:p>
+      <w:pPr>
+        <w:pStyle w:val="Normal"/>
+        <w:rPr/>
+      </w:pPr>
+      <w:r>
+        <w:rPr/>
+        <w:t/>
+      </w:r>
+      <w:bookmarkEnd w:id="2"/>
+      <w:r>
+        <w:rPr/>
+        <w:t>2. System Exibe os beneficiarios selecionados e o campo para preenchimento do nome social </w:t>
+      </w:r>
+    </w:p>
+    <w:p>
+      <w:pPr>
+        <w:pStyle w:val="Normal"/>
+        <w:rPr/>
+      </w:pPr>
+      <w:r>
+        <w:rPr/>
+        <w:t/>
+      </w:r>
+      <w:bookmarkEnd w:id="2"/>
+      <w:r>
+        <w:rPr/>
+        <w:t>3. Chefe/Beneficiário Informa o nome social do beneficiario da(s) diaria(s) bs 24</w:t>
       </w:r>
     </w:p>
     <w:p>

</xml_diff>